<commit_message>
relatório de análise qualitativa
</commit_message>
<xml_diff>
--- a/Relatório de Análise Qualitativa Duolingo.docx
+++ b/Relatório de Análise Qualitativa Duolingo.docx
@@ -2,6 +2,27 @@
 <file path=word/document.xml><?xml version="1.0" encoding="utf-8"?>
 <w:document xmlns:wpc="http://schemas.microsoft.com/office/word/2010/wordprocessingCanvas" xmlns:cx="http://schemas.microsoft.com/office/drawing/2014/chartex" xmlns:cx1="http://schemas.microsoft.com/office/drawing/2015/9/8/chartex" xmlns:cx2="http://schemas.microsoft.com/office/drawing/2015/10/21/chartex" xmlns:cx3="http://schemas.microsoft.com/office/drawing/2016/5/9/chartex" xmlns:cx4="http://schemas.microsoft.com/office/drawing/2016/5/10/chartex" xmlns:cx5="http://schemas.microsoft.com/office/drawing/2016/5/11/chartex" xmlns:cx6="http://schemas.microsoft.com/office/drawing/2016/5/12/chartex" xmlns:cx7="http://schemas.microsoft.com/office/drawing/2016/5/13/chartex" xmlns:cx8="http://schemas.microsoft.com/office/drawing/2016/5/14/chartex" xmlns:mc="http://schemas.openxmlformats.org/markup-compatibility/2006" xmlns:aink="http://schemas.microsoft.com/office/drawing/2016/ink" xmlns:am3d="http://schemas.microsoft.com/office/drawing/2017/model3d" xmlns:o="urn:schemas-microsoft-com:office:office" xmlns:oel="http://schemas.microsoft.com/office/2019/extlst" xmlns:r="http://schemas.openxmlformats.org/officeDocument/2006/relationships" xmlns:m="http://schemas.openxmlformats.org/officeDocument/2006/math" xmlns:v="urn:schemas-microsoft-com:vml" xmlns:wp14="http://schemas.microsoft.com/office/word/2010/wordprocessingDrawing" xmlns:wp="http://schemas.openxmlformats.org/drawingml/2006/wordprocessingDrawing" xmlns:w10="urn:schemas-microsoft-com:office:word" xmlns:w="http://schemas.openxmlformats.org/wordprocessingml/2006/main" xmlns:w14="http://schemas.microsoft.com/office/word/2010/wordml" xmlns:w15="http://schemas.microsoft.com/office/word/2012/wordml" xmlns:w16cex="http://schemas.microsoft.com/office/word/2018/wordml/cex" xmlns:w16cid="http://schemas.microsoft.com/office/word/2016/wordml/cid" xmlns:w16="http://schemas.microsoft.com/office/word/2018/wordml" xmlns:w16du="http://schemas.microsoft.com/office/word/2023/wordml/word16du" xmlns:w16sdtdh="http://schemas.microsoft.com/office/word/2020/wordml/sdtdatahash" xmlns:w16sdtfl="http://schemas.microsoft.com/office/word/2024/wordml/sdtformatlock" xmlns:w16se="http://schemas.microsoft.com/office/word/2015/wordml/symex" xmlns:wpg="http://schemas.microsoft.com/office/word/2010/wordprocessingGroup" xmlns:wpi="http://schemas.microsoft.com/office/word/2010/wordprocessingInk" xmlns:wne="http://schemas.microsoft.com/office/word/2006/wordml" xmlns:wps="http://schemas.microsoft.com/office/word/2010/wordprocessingShape" mc:Ignorable="w14 w15 w16se w16cid w16 w16cex w16sdtdh w16sdtfl w16du wp14">
   <w:body>
+    <w:p>
+      <w:pPr>
+        <w:rPr>
+          <w:rFonts w:ascii="Segoe UI Emoji" w:hAnsi="Segoe UI Emoji" w:cs="Segoe UI Emoji"/>
+        </w:rPr>
+      </w:pPr>
+      <w:r>
+        <w:rPr>
+          <w:rFonts w:ascii="Segoe UI Emoji" w:hAnsi="Segoe UI Emoji" w:cs="Segoe UI Emoji"/>
+          <w:b/>
+          <w:bCs/>
+        </w:rPr>
+        <w:t xml:space="preserve">Nome do aluno: </w:t>
+      </w:r>
+      <w:r>
+        <w:rPr>
+          <w:rFonts w:ascii="Segoe UI Emoji" w:hAnsi="Segoe UI Emoji" w:cs="Segoe UI Emoji"/>
+        </w:rPr>
+        <w:t>José Carlos Torres Maciel</w:t>
+      </w:r>
+    </w:p>
     <w:p>
       <w:pPr>
         <w:jc w:val="center"/>
@@ -547,6 +568,7 @@
               <w:rPr>
                 <w:rFonts w:ascii="Segoe UI Emoji" w:hAnsi="Segoe UI Emoji" w:cs="Segoe UI Emoji"/>
               </w:rPr>
+              <w:lastRenderedPageBreak/>
               <w:t>Feedback imediato nos erros</w:t>
             </w:r>
           </w:p>
@@ -598,7 +620,6 @@
         <w:rPr>
           <w:rFonts w:ascii="Segoe UI Emoji" w:hAnsi="Segoe UI Emoji" w:cs="Segoe UI Emoji"/>
         </w:rPr>
-        <w:lastRenderedPageBreak/>
         <w:t>🧠</w:t>
       </w:r>
       <w:r>
@@ -762,18 +783,7 @@
           <w:rFonts w:ascii="Segoe UI Emoji" w:hAnsi="Segoe UI Emoji"/>
         </w:rPr>
         <w:br/>
-      </w:r>
-      <w:r>
-        <w:rPr>
-          <w:rFonts w:ascii="Segoe UI Emoji" w:hAnsi="Segoe UI Emoji"/>
-        </w:rPr>
-        <w:t xml:space="preserve">O </w:t>
-      </w:r>
-      <w:r>
-        <w:rPr>
-          <w:rFonts w:ascii="Segoe UI Emoji" w:hAnsi="Segoe UI Emoji"/>
-        </w:rPr>
-        <w:t xml:space="preserve">que eu mais gosto também do </w:t>
+        <w:t xml:space="preserve">O que eu mais gosto também do </w:t>
       </w:r>
       <w:proofErr w:type="spellStart"/>
       <w:r>
@@ -787,13 +797,7 @@
         <w:rPr>
           <w:rFonts w:ascii="Segoe UI Emoji" w:hAnsi="Segoe UI Emoji"/>
         </w:rPr>
-        <w:t xml:space="preserve"> é seu </w:t>
-      </w:r>
-      <w:r>
-        <w:rPr>
-          <w:rFonts w:ascii="Segoe UI Emoji" w:hAnsi="Segoe UI Emoji"/>
-        </w:rPr>
-        <w:t xml:space="preserve">modelo </w:t>
+        <w:t xml:space="preserve"> é seu modelo </w:t>
       </w:r>
       <w:proofErr w:type="spellStart"/>
       <w:r>
@@ -880,15 +884,7 @@
           <w:b/>
           <w:bCs/>
         </w:rPr>
-        <w:t>🎨</w:t>
-      </w:r>
-      <w:r>
-        <w:rPr>
-          <w:rFonts w:ascii="Segoe UI Emoji" w:hAnsi="Segoe UI Emoji" w:cs="Segoe UI Emoji"/>
-          <w:b/>
-          <w:bCs/>
-        </w:rPr>
-        <w:t xml:space="preserve"> 5.</w:t>
+        <w:t>🎨 5.</w:t>
       </w:r>
       <w:r>
         <w:rPr>
@@ -1078,7 +1074,14 @@
         <w:rPr>
           <w:rFonts w:ascii="Segoe UI Emoji" w:hAnsi="Segoe UI Emoji"/>
         </w:rPr>
-        <w:t>Feedback Instantâneo: Quando você acerta, a tela brilha em verde com um som satisfatório; quando erra, fica vermelha com um som discreto de "</w:t>
+        <w:t xml:space="preserve">Feedback Instantâneo: Quando você acerta, a tela brilha em verde com um som satisfatório; quando erra, fica vermelha com um som discreto de </w:t>
+      </w:r>
+      <w:r>
+        <w:rPr>
+          <w:rFonts w:ascii="Segoe UI Emoji" w:hAnsi="Segoe UI Emoji"/>
+        </w:rPr>
+        <w:lastRenderedPageBreak/>
+        <w:t>"</w:t>
       </w:r>
       <w:proofErr w:type="spellStart"/>
       <w:r>
@@ -1107,7 +1110,6 @@
         <w:rPr>
           <w:rFonts w:ascii="Segoe UI Emoji" w:hAnsi="Segoe UI Emoji"/>
         </w:rPr>
-        <w:lastRenderedPageBreak/>
         <w:t xml:space="preserve">Botões Grandes: Os elementos de clique são grandes e arredondados, ideais para o uso com o polegar (estratégia </w:t>
       </w:r>
       <w:r>
@@ -1290,10 +1292,7 @@
         <w:t xml:space="preserve"> é uma excelente ferramenta de hábito. Ele não substitui a imersão total, mas é a melhor porta de entrada para quem precisa de consistência. Ele transforma o estudo em um entretenimento produtivo.</w:t>
       </w:r>
       <w:r>
-        <w:t xml:space="preserve"> </w:t>
-      </w:r>
-      <w:r>
-        <w:t>A plataforma conseguiu transpor as barreiras tradicionais do ensino de idiomas como a procrastinação e o medo de errar ao converter o aprendizado em um ecossistema de entretenimento produtivo</w:t>
+        <w:t xml:space="preserve"> A plataforma conseguiu transpor as barreiras tradicionais do ensino de idiomas como a procrastinação e o medo de errar ao converter o aprendizado em um ecossistema de entretenimento produtivo</w:t>
       </w:r>
     </w:p>
     <w:p/>
@@ -2675,6 +2674,7 @@
   <w:style w:type="character" w:default="1" w:styleId="Fontepargpadro">
     <w:name w:val="Default Paragraph Font"/>
     <w:uiPriority w:val="1"/>
+    <w:semiHidden/>
     <w:unhideWhenUsed/>
   </w:style>
   <w:style w:type="table" w:default="1" w:styleId="Tabelanormal">

</xml_diff>